<commit_message>
Añadi nueva captura de pantalla
</commit_message>
<xml_diff>
--- a/Media/Capturas de Pantalla Dachille/git ale.docx
+++ b/Media/Capturas de Pantalla Dachille/git ale.docx
@@ -306,7 +306,7 @@
           <w:tab w:val="left" w:pos="1650"/>
         </w:tabs>
         <w:rPr>
-          <w:lang w:val="es-AR"/>
+          <w:noProof/>
         </w:rPr>
       </w:pPr>
       <w:r>
@@ -431,12 +431,115 @@
           </wp:inline>
         </w:drawing>
       </w:r>
+      <w:r>
+        <w:rPr>
+          <w:noProof/>
+        </w:rPr>
+        <w:t>CC</w:t>
+      </w:r>
+    </w:p>
+    <w:p>
+      <w:pPr>
+        <w:tabs>
+          <w:tab w:val="left" w:pos="1650"/>
+        </w:tabs>
+        <w:rPr>
+          <w:noProof/>
+        </w:rPr>
+      </w:pPr>
+    </w:p>
+    <w:p>
+      <w:pPr>
+        <w:tabs>
+          <w:tab w:val="left" w:pos="1650"/>
+        </w:tabs>
+        <w:rPr>
+          <w:noProof/>
+        </w:rPr>
+      </w:pPr>
+    </w:p>
+    <w:p>
+      <w:pPr>
+        <w:tabs>
+          <w:tab w:val="left" w:pos="1650"/>
+        </w:tabs>
+        <w:rPr>
+          <w:lang w:val="es-AR"/>
+        </w:rPr>
+      </w:pPr>
+      <w:r>
+        <w:rPr>
+          <w:lang w:val="es-AR"/>
+        </w:rPr>
+        <w:t>Cree rama nueva ( captura ). Fusione con main. Elimine rama captura.</w:t>
+      </w:r>
       <w:bookmarkStart w:id="0" w:name="_GoBack"/>
       <w:bookmarkEnd w:id="0"/>
-      <w:r>
-        <w:rPr>
-          <w:noProof/>
-        </w:rPr>
+    </w:p>
+    <w:p>
+      <w:pPr>
+        <w:tabs>
+          <w:tab w:val="left" w:pos="1650"/>
+        </w:tabs>
+        <w:rPr>
+          <w:lang w:val="es-AR"/>
+        </w:rPr>
+      </w:pPr>
+      <w:r>
+        <w:rPr>
+          <w:noProof/>
+        </w:rPr>
+        <w:drawing>
+          <wp:inline distT="0" distB="0" distL="0" distR="0" wp14:anchorId="6F239553" wp14:editId="69FEB807">
+            <wp:extent cx="4591127" cy="2581275"/>
+            <wp:effectExtent l="0" t="0" r="0" b="0"/>
+            <wp:docPr id="11" name="Imagen 11"/>
+            <wp:cNvGraphicFramePr>
+              <a:graphicFrameLocks xmlns:a="http://schemas.openxmlformats.org/drawingml/2006/main" noChangeAspect="1"/>
+            </wp:cNvGraphicFramePr>
+            <a:graphic xmlns:a="http://schemas.openxmlformats.org/drawingml/2006/main">
+              <a:graphicData uri="http://schemas.openxmlformats.org/drawingml/2006/picture">
+                <pic:pic xmlns:pic="http://schemas.openxmlformats.org/drawingml/2006/picture">
+                  <pic:nvPicPr>
+                    <pic:cNvPr id="1" name=""/>
+                    <pic:cNvPicPr/>
+                  </pic:nvPicPr>
+                  <pic:blipFill>
+                    <a:blip r:embed="rId15"/>
+                    <a:stretch>
+                      <a:fillRect/>
+                    </a:stretch>
+                  </pic:blipFill>
+                  <pic:spPr>
+                    <a:xfrm>
+                      <a:off x="0" y="0"/>
+                      <a:ext cx="4595112" cy="2583516"/>
+                    </a:xfrm>
+                    <a:prstGeom prst="rect">
+                      <a:avLst/>
+                    </a:prstGeom>
+                  </pic:spPr>
+                </pic:pic>
+              </a:graphicData>
+            </a:graphic>
+          </wp:inline>
+        </w:drawing>
+      </w:r>
+    </w:p>
+    <w:p>
+      <w:pPr>
+        <w:tabs>
+          <w:tab w:val="left" w:pos="1650"/>
+        </w:tabs>
+        <w:rPr>
+          <w:lang w:val="es-AR"/>
+        </w:rPr>
+      </w:pPr>
+      <w:r>
+        <w:rPr>
+          <w:noProof/>
+        </w:rPr>
+        <w:lastRenderedPageBreak/>
         <w:drawing>
           <wp:inline distT="0" distB="0" distL="0" distR="0" wp14:anchorId="687AF649" wp14:editId="17EEA4AA">
             <wp:extent cx="5612130" cy="3155315"/>
@@ -453,7 +556,7 @@
                     <pic:cNvPicPr/>
                   </pic:nvPicPr>
                   <pic:blipFill>
-                    <a:blip r:embed="rId15"/>
+                    <a:blip r:embed="rId16"/>
                     <a:stretch>
                       <a:fillRect/>
                     </a:stretch>

</xml_diff>

<commit_message>
agrego capturas de pantalla
</commit_message>
<xml_diff>
--- a/Media/Capturas de Pantalla Dachille/git ale.docx
+++ b/Media/Capturas de Pantalla Dachille/git ale.docx
@@ -307,6 +307,7 @@
         </w:tabs>
         <w:rPr>
           <w:noProof/>
+          <w:lang w:val="es-AR"/>
         </w:rPr>
       </w:pPr>
       <w:r>
@@ -434,6 +435,7 @@
       <w:r>
         <w:rPr>
           <w:noProof/>
+          <w:lang w:val="es-AR"/>
         </w:rPr>
         <w:t>CC</w:t>
       </w:r>
@@ -445,6 +447,7 @@
         </w:tabs>
         <w:rPr>
           <w:noProof/>
+          <w:lang w:val="es-AR"/>
         </w:rPr>
       </w:pPr>
     </w:p>
@@ -455,6 +458,7 @@
         </w:tabs>
         <w:rPr>
           <w:noProof/>
+          <w:lang w:val="es-AR"/>
         </w:rPr>
       </w:pPr>
     </w:p>
@@ -473,8 +477,6 @@
         </w:rPr>
         <w:t>Cree rama nueva ( captura ). Fusione con main. Elimine rama captura.</w:t>
       </w:r>
-      <w:bookmarkStart w:id="0" w:name="_GoBack"/>
-      <w:bookmarkEnd w:id="0"/>
     </w:p>
     <w:p>
       <w:pPr>
@@ -524,6 +526,27 @@
             </a:graphic>
           </wp:inline>
         </w:drawing>
+      </w:r>
+    </w:p>
+    <w:p>
+      <w:pPr>
+        <w:autoSpaceDE w:val="0"/>
+        <w:autoSpaceDN w:val="0"/>
+        <w:adjustRightInd w:val="0"/>
+        <w:spacing w:after="0" w:line="240" w:lineRule="auto"/>
+        <w:rPr>
+          <w:rFonts w:ascii="Lucida Console" w:hAnsi="Lucida Console" w:cs="Lucida Console"/>
+          <w:sz w:val="18"/>
+          <w:szCs w:val="18"/>
+        </w:rPr>
+      </w:pPr>
+      <w:r>
+        <w:rPr>
+          <w:rFonts w:ascii="Lucida Console" w:hAnsi="Lucida Console" w:cs="Lucida Console"/>
+          <w:sz w:val="18"/>
+          <w:szCs w:val="18"/>
+        </w:rPr>
+        <w:t>$</w:t>
       </w:r>
     </w:p>
     <w:p>
@@ -576,6 +599,78 @@
           </wp:inline>
         </w:drawing>
       </w:r>
+    </w:p>
+    <w:p>
+      <w:pPr>
+        <w:tabs>
+          <w:tab w:val="left" w:pos="1650"/>
+        </w:tabs>
+        <w:rPr>
+          <w:lang w:val="es-AR"/>
+        </w:rPr>
+      </w:pPr>
+    </w:p>
+    <w:p>
+      <w:pPr>
+        <w:tabs>
+          <w:tab w:val="left" w:pos="1650"/>
+        </w:tabs>
+        <w:rPr>
+          <w:lang w:val="es-AR"/>
+        </w:rPr>
+      </w:pPr>
+    </w:p>
+    <w:p>
+      <w:pPr>
+        <w:tabs>
+          <w:tab w:val="left" w:pos="1650"/>
+        </w:tabs>
+        <w:rPr>
+          <w:lang w:val="es-AR"/>
+        </w:rPr>
+      </w:pPr>
+      <w:r>
+        <w:rPr>
+          <w:noProof/>
+        </w:rPr>
+        <w:drawing>
+          <wp:inline distT="0" distB="0" distL="0" distR="0" wp14:anchorId="18EEA440" wp14:editId="05A2CD04">
+            <wp:extent cx="5612130" cy="3155315"/>
+            <wp:effectExtent l="0" t="0" r="7620" b="6985"/>
+            <wp:docPr id="12" name="Imagen 12"/>
+            <wp:cNvGraphicFramePr>
+              <a:graphicFrameLocks xmlns:a="http://schemas.openxmlformats.org/drawingml/2006/main" noChangeAspect="1"/>
+            </wp:cNvGraphicFramePr>
+            <a:graphic xmlns:a="http://schemas.openxmlformats.org/drawingml/2006/main">
+              <a:graphicData uri="http://schemas.openxmlformats.org/drawingml/2006/picture">
+                <pic:pic xmlns:pic="http://schemas.openxmlformats.org/drawingml/2006/picture">
+                  <pic:nvPicPr>
+                    <pic:cNvPr id="1" name=""/>
+                    <pic:cNvPicPr/>
+                  </pic:nvPicPr>
+                  <pic:blipFill>
+                    <a:blip r:embed="rId17"/>
+                    <a:stretch>
+                      <a:fillRect/>
+                    </a:stretch>
+                  </pic:blipFill>
+                  <pic:spPr>
+                    <a:xfrm>
+                      <a:off x="0" y="0"/>
+                      <a:ext cx="5612130" cy="3155315"/>
+                    </a:xfrm>
+                    <a:prstGeom prst="rect">
+                      <a:avLst/>
+                    </a:prstGeom>
+                  </pic:spPr>
+                </pic:pic>
+              </a:graphicData>
+            </a:graphic>
+          </wp:inline>
+        </w:drawing>
+      </w:r>
+      <w:bookmarkStart w:id="0" w:name="_GoBack"/>
+      <w:bookmarkEnd w:id="0"/>
     </w:p>
     <w:sectPr>
       <w:pgSz w:w="12240" w:h="15840"/>

</xml_diff>